<commit_message>
Removed temp word doc
</commit_message>
<xml_diff>
--- a/Project Docs/Excel Export/Research Notes/Research Notes for Excel Export.docx
+++ b/Project Docs/Excel Export/Research Notes/Research Notes for Excel Export.docx
@@ -19,6 +19,9 @@
     </w:p>
     <w:p>
       <w:r>
+        <w:rPr>
+          <w:noProof/>
+        </w:rPr>
         <w:drawing>
           <wp:inline distT="0" distB="0" distL="0" distR="0" wp14:anchorId="29444DE3" wp14:editId="10E4D169">
             <wp:extent cx="2200030" cy="2266950"/>
@@ -63,6 +66,9 @@
     </w:p>
     <w:p>
       <w:r>
+        <w:rPr>
+          <w:noProof/>
+        </w:rPr>
         <w:drawing>
           <wp:inline distT="0" distB="0" distL="0" distR="0" wp14:anchorId="715006B0" wp14:editId="760C3DD7">
             <wp:extent cx="3098129" cy="3876675"/>
@@ -130,6 +136,9 @@
     </w:p>
     <w:p>
       <w:r>
+        <w:rPr>
+          <w:noProof/>
+        </w:rPr>
         <w:drawing>
           <wp:inline distT="0" distB="0" distL="0" distR="0" wp14:anchorId="01394CE8" wp14:editId="0E481C61">
             <wp:extent cx="3410426" cy="885949"/>
@@ -178,6 +187,16 @@
       </w:r>
       <w:r>
         <w:t>If they do want multiple sheets, how do they want them named.</w:t>
+      </w:r>
+    </w:p>
+    <w:p>
+      <w:r>
+        <w:t>We’ll then need to repackage the files into a zip archive, rename it to a .xlsx file and upload it to the users device</w:t>
+      </w:r>
+    </w:p>
+    <w:p>
+      <w:r>
+        <w:t xml:space="preserve">It may be easier to build this as a desktop app, have the user’s PC pull the necessary data from the database and then parse and convert the files locally. Since there’s four phases to the process. Collecting the data from the data base, converting that data into the spreadsheet, zipping, and renaming the archive and finally downloading the file. The processing will cost the aquarium if done on a server, where downloading the data to the users machine and then doing all of the conversion locally will save money in that respect. </w:t>
       </w:r>
     </w:p>
     <w:p/>

</xml_diff>